<commit_message>
updated docs (fixing small errors)
</commit_message>
<xml_diff>
--- a/Unit5/Unit5 19.docx
+++ b/Unit5/Unit5 19.docx
@@ -17,7 +17,7 @@
           <w:b/>
           <w:bCs/>
         </w:rPr>
-        <w:t>InstructionalDay: 19</w:t>
+        <w:t>Instructional Day: 19</w:t>
       </w:r>
     </w:p>
     <w:p>
@@ -421,6 +421,7 @@
       <w:pgNumType w:fmt="decimal"/>
       <w:formProt w:val="false"/>
       <w:textDirection w:val="lrTb"/>
+      <w:docGrid w:charSpace="0" w:linePitch="240" w:type="default"/>
     </w:sectPr>
   </w:body>
 </w:document>
@@ -1261,13 +1262,11 @@
     <w:pPr>
       <w:widowControl w:val="false"/>
       <w:suppressAutoHyphens w:val="true"/>
-      <w:kinsoku w:val="true"/>
-      <w:overflowPunct w:val="true"/>
-      <w:autoSpaceDE w:val="true"/>
+      <w:overflowPunct w:val="false"/>
     </w:pPr>
     <w:rPr>
       <w:rFonts w:ascii="Times New Roman" w:cs="Arial Unicode MS" w:eastAsia="Arial Unicode MS" w:hAnsi="Times New Roman"/>
-      <w:color w:val="auto"/>
+      <w:color w:val="00000A"/>
       <w:sz w:val="24"/>
       <w:szCs w:val="24"/>
       <w:lang w:bidi="hi-IN" w:eastAsia="zh-CN" w:val="en-US"/>
@@ -1299,14 +1298,23 @@
     </w:rPr>
   </w:style>
   <w:style w:styleId="style18" w:type="character">
-    <w:name w:val="Numbering Symbols"/>
+    <w:name w:val="ListLabel 1"/>
     <w:next w:val="style18"/>
-    <w:rPr/>
+    <w:rPr>
+      <w:rFonts w:cs="Symbol"/>
+    </w:rPr>
   </w:style>
-  <w:style w:styleId="style19" w:type="paragraph">
+  <w:style w:styleId="style19" w:type="character">
+    <w:name w:val="ListLabel 2"/>
+    <w:next w:val="style19"/>
+    <w:rPr>
+      <w:rFonts w:cs="OpenSymbol"/>
+    </w:rPr>
+  </w:style>
+  <w:style w:styleId="style20" w:type="paragraph">
     <w:name w:val="Heading"/>
     <w:basedOn w:val="style0"/>
-    <w:next w:val="style20"/>
+    <w:next w:val="style21"/>
     <w:pPr>
       <w:keepNext/>
       <w:spacing w:after="120" w:before="240"/>
@@ -1318,27 +1326,27 @@
       <w:szCs w:val="28"/>
     </w:rPr>
   </w:style>
-  <w:style w:styleId="style20" w:type="paragraph">
+  <w:style w:styleId="style21" w:type="paragraph">
     <w:name w:val="Text Body"/>
     <w:basedOn w:val="style0"/>
-    <w:next w:val="style20"/>
+    <w:next w:val="style21"/>
     <w:pPr>
       <w:spacing w:after="120" w:before="0"/>
       <w:contextualSpacing w:val="false"/>
     </w:pPr>
     <w:rPr/>
   </w:style>
-  <w:style w:styleId="style21" w:type="paragraph">
+  <w:style w:styleId="style22" w:type="paragraph">
     <w:name w:val="List"/>
-    <w:basedOn w:val="style20"/>
-    <w:next w:val="style21"/>
+    <w:basedOn w:val="style21"/>
+    <w:next w:val="style22"/>
     <w:pPr/>
     <w:rPr/>
   </w:style>
-  <w:style w:styleId="style22" w:type="paragraph">
+  <w:style w:styleId="style23" w:type="paragraph">
     <w:name w:val="Caption"/>
     <w:basedOn w:val="style0"/>
-    <w:next w:val="style22"/>
+    <w:next w:val="style23"/>
     <w:pPr>
       <w:suppressLineNumbers/>
       <w:spacing w:after="120" w:before="120"/>
@@ -1351,19 +1359,19 @@
       <w:szCs w:val="24"/>
     </w:rPr>
   </w:style>
-  <w:style w:styleId="style23" w:type="paragraph">
+  <w:style w:styleId="style24" w:type="paragraph">
     <w:name w:val="Index"/>
     <w:basedOn w:val="style0"/>
-    <w:next w:val="style23"/>
+    <w:next w:val="style24"/>
     <w:pPr>
       <w:suppressLineNumbers/>
     </w:pPr>
     <w:rPr/>
   </w:style>
-  <w:style w:styleId="style24" w:type="paragraph">
+  <w:style w:styleId="style25" w:type="paragraph">
     <w:name w:val="Table Contents"/>
     <w:basedOn w:val="style0"/>
-    <w:next w:val="style24"/>
+    <w:next w:val="style25"/>
     <w:pPr>
       <w:suppressLineNumbers/>
     </w:pPr>
@@ -1371,10 +1379,10 @@
       <w:sz w:val="22"/>
     </w:rPr>
   </w:style>
-  <w:style w:styleId="style25" w:type="paragraph">
+  <w:style w:styleId="style26" w:type="paragraph">
     <w:name w:val="Table Heading"/>
-    <w:basedOn w:val="style24"/>
-    <w:next w:val="style25"/>
+    <w:basedOn w:val="style25"/>
+    <w:next w:val="style26"/>
     <w:pPr>
       <w:suppressLineNumbers/>
       <w:jc w:val="center"/>

</xml_diff>